<commit_message>
image of the sprint
</commit_message>
<xml_diff>
--- a/ProjectFiles/Code Convention.docx
+++ b/ProjectFiles/Code Convention.docx
@@ -26,47 +26,101 @@
         <w:rPr>
           <w:lang w:val="en-GB"/>
         </w:rPr>
-        <w:t>Private attribute _fooBar</w:t>
-      </w:r>
-    </w:p>
-    <w:p>
-      <w:pPr>
-        <w:rPr>
-          <w:lang w:val="en-GB"/>
-        </w:rPr>
-      </w:pPr>
-      <w:r>
-        <w:rPr>
-          <w:lang w:val="en-GB"/>
-        </w:rPr>
-        <w:t>Public attribute FooBar</w:t>
-      </w:r>
-    </w:p>
-    <w:p>
-      <w:pPr>
-        <w:rPr>
-          <w:lang w:val="en-GB"/>
-        </w:rPr>
-      </w:pPr>
-      <w:r>
-        <w:rPr>
-          <w:lang w:val="en-GB"/>
-        </w:rPr>
-        <w:t>Locacl varibale fooBar</w:t>
-      </w:r>
-    </w:p>
-    <w:p>
-      <w:pPr>
-        <w:rPr>
-          <w:lang w:val="en-GB"/>
-        </w:rPr>
-      </w:pPr>
-      <w:r>
-        <w:rPr>
-          <w:lang w:val="en-GB"/>
-        </w:rPr>
-        <w:t>Explicit over var when posible</w:t>
-      </w:r>
+        <w:t>Private attribute _</w:t>
+      </w:r>
+      <w:proofErr w:type="spellStart"/>
+      <w:r>
+        <w:rPr>
+          <w:lang w:val="en-GB"/>
+        </w:rPr>
+        <w:t>fooBar</w:t>
+      </w:r>
+      <w:proofErr w:type="spellEnd"/>
+    </w:p>
+    <w:p>
+      <w:pPr>
+        <w:rPr>
+          <w:lang w:val="en-GB"/>
+        </w:rPr>
+      </w:pPr>
+      <w:r>
+        <w:rPr>
+          <w:lang w:val="en-GB"/>
+        </w:rPr>
+        <w:t xml:space="preserve">Public attribute </w:t>
+      </w:r>
+      <w:proofErr w:type="spellStart"/>
+      <w:r>
+        <w:rPr>
+          <w:lang w:val="en-GB"/>
+        </w:rPr>
+        <w:t>FooBar</w:t>
+      </w:r>
+      <w:proofErr w:type="spellEnd"/>
+    </w:p>
+    <w:p>
+      <w:pPr>
+        <w:rPr>
+          <w:lang w:val="en-GB"/>
+        </w:rPr>
+      </w:pPr>
+      <w:proofErr w:type="spellStart"/>
+      <w:r>
+        <w:rPr>
+          <w:lang w:val="en-GB"/>
+        </w:rPr>
+        <w:t>Locacl</w:t>
+      </w:r>
+      <w:proofErr w:type="spellEnd"/>
+      <w:r>
+        <w:rPr>
+          <w:lang w:val="en-GB"/>
+        </w:rPr>
+        <w:t xml:space="preserve"> </w:t>
+      </w:r>
+      <w:proofErr w:type="spellStart"/>
+      <w:r>
+        <w:rPr>
+          <w:lang w:val="en-GB"/>
+        </w:rPr>
+        <w:t>varibale</w:t>
+      </w:r>
+      <w:proofErr w:type="spellEnd"/>
+      <w:r>
+        <w:rPr>
+          <w:lang w:val="en-GB"/>
+        </w:rPr>
+        <w:t xml:space="preserve"> </w:t>
+      </w:r>
+      <w:proofErr w:type="spellStart"/>
+      <w:r>
+        <w:rPr>
+          <w:lang w:val="en-GB"/>
+        </w:rPr>
+        <w:t>fooBar</w:t>
+      </w:r>
+      <w:proofErr w:type="spellEnd"/>
+    </w:p>
+    <w:p>
+      <w:pPr>
+        <w:rPr>
+          <w:lang w:val="en-GB"/>
+        </w:rPr>
+      </w:pPr>
+      <w:r>
+        <w:rPr>
+          <w:lang w:val="en-GB"/>
+        </w:rPr>
+        <w:t xml:space="preserve">Explicit over var when </w:t>
+      </w:r>
+      <w:proofErr w:type="spellStart"/>
+      <w:r>
+        <w:rPr>
+          <w:lang w:val="en-GB"/>
+        </w:rPr>
+        <w:t>posible</w:t>
+      </w:r>
+      <w:proofErr w:type="spellEnd"/>
     </w:p>
     <w:p>
       <w:pPr>
@@ -134,8 +188,6 @@
         </w:rPr>
         <w:t>Switch on lager conditions &gt;</w:t>
       </w:r>
-      <w:bookmarkStart w:id="0" w:name="_GoBack"/>
-      <w:bookmarkEnd w:id="0"/>
       <w:r>
         <w:rPr>
           <w:lang w:val="en-GB"/>
@@ -258,8 +310,16 @@
         <w:rPr>
           <w:lang w:val="en-GB"/>
         </w:rPr>
-        <w:t>Try to avoid singelton</w:t>
-      </w:r>
+        <w:t xml:space="preserve">Try to avoid </w:t>
+      </w:r>
+      <w:proofErr w:type="spellStart"/>
+      <w:r>
+        <w:rPr>
+          <w:lang w:val="en-GB"/>
+        </w:rPr>
+        <w:t>singelton</w:t>
+      </w:r>
+      <w:proofErr w:type="spellEnd"/>
     </w:p>
     <w:p>
       <w:pPr>
@@ -289,12 +349,54 @@
           <w:lang w:val="en-GB"/>
         </w:rPr>
       </w:pPr>
-      <w:r>
-        <w:rPr>
-          <w:lang w:val="en-GB"/>
-        </w:rPr>
-        <w:t>Gebruik .equals voor string compirrsion</w:t>
-      </w:r>
+      <w:proofErr w:type="spellStart"/>
+      <w:r>
+        <w:rPr>
+          <w:lang w:val="en-GB"/>
+        </w:rPr>
+        <w:t>Gebruik</w:t>
+      </w:r>
+      <w:proofErr w:type="spellEnd"/>
+      <w:r>
+        <w:rPr>
+          <w:lang w:val="en-GB"/>
+        </w:rPr>
+        <w:t xml:space="preserve"> .equals </w:t>
+      </w:r>
+      <w:proofErr w:type="spellStart"/>
+      <w:r>
+        <w:rPr>
+          <w:lang w:val="en-GB"/>
+        </w:rPr>
+        <w:t>voor</w:t>
+      </w:r>
+      <w:proofErr w:type="spellEnd"/>
+      <w:r>
+        <w:rPr>
+          <w:lang w:val="en-GB"/>
+        </w:rPr>
+        <w:t xml:space="preserve"> string </w:t>
+      </w:r>
+      <w:proofErr w:type="spellStart"/>
+      <w:r>
+        <w:rPr>
+          <w:lang w:val="en-GB"/>
+        </w:rPr>
+        <w:t>comp</w:t>
+      </w:r>
+      <w:r>
+        <w:rPr>
+          <w:lang w:val="en-GB"/>
+        </w:rPr>
+        <w:t>a</w:t>
+      </w:r>
+      <w:r>
+        <w:rPr>
+          <w:lang w:val="en-GB"/>
+        </w:rPr>
+        <w:t>rrsion</w:t>
+      </w:r>
+      <w:proofErr w:type="spellEnd"/>
     </w:p>
     <w:p>
       <w:pPr>
@@ -315,6 +417,8 @@
           <w:lang w:val="en-GB"/>
         </w:rPr>
       </w:pPr>
+      <w:bookmarkStart w:id="0" w:name="_GoBack"/>
+      <w:bookmarkEnd w:id="0"/>
     </w:p>
     <w:p>
       <w:pPr>
@@ -337,11 +441,19 @@
           <w:lang w:val="en-GB"/>
         </w:rPr>
       </w:pPr>
-      <w:r>
-        <w:rPr>
-          <w:lang w:val="en-GB"/>
-        </w:rPr>
-        <w:t>Usefull function names</w:t>
+      <w:proofErr w:type="spellStart"/>
+      <w:r>
+        <w:rPr>
+          <w:lang w:val="en-GB"/>
+        </w:rPr>
+        <w:t>Usefull</w:t>
+      </w:r>
+      <w:proofErr w:type="spellEnd"/>
+      <w:r>
+        <w:rPr>
+          <w:lang w:val="en-GB"/>
+        </w:rPr>
+        <w:t xml:space="preserve"> function names</w:t>
       </w:r>
     </w:p>
     <w:p>
@@ -385,24 +497,62 @@
           <w:lang w:val="en-GB"/>
         </w:rPr>
       </w:pPr>
-      <w:r>
-        <w:rPr>
-          <w:lang w:val="en-GB"/>
-        </w:rPr>
-        <w:t>Testmethod name = MethodNameGiveXResultY</w:t>
-      </w:r>
-    </w:p>
-    <w:p>
-      <w:pPr>
-        <w:rPr>
-          <w:lang w:val="en-GB"/>
-        </w:rPr>
-      </w:pPr>
-      <w:r>
-        <w:rPr>
-          <w:lang w:val="en-GB"/>
-        </w:rPr>
-        <w:t>Opstellen act arange assert</w:t>
+      <w:proofErr w:type="spellStart"/>
+      <w:r>
+        <w:rPr>
+          <w:lang w:val="en-GB"/>
+        </w:rPr>
+        <w:t>Testmethod</w:t>
+      </w:r>
+      <w:proofErr w:type="spellEnd"/>
+      <w:r>
+        <w:rPr>
+          <w:lang w:val="en-GB"/>
+        </w:rPr>
+        <w:t xml:space="preserve"> name = </w:t>
+      </w:r>
+      <w:proofErr w:type="spellStart"/>
+      <w:r>
+        <w:rPr>
+          <w:lang w:val="en-GB"/>
+        </w:rPr>
+        <w:t>MethodNameGiveXResultY</w:t>
+      </w:r>
+      <w:proofErr w:type="spellEnd"/>
+    </w:p>
+    <w:p>
+      <w:pPr>
+        <w:rPr>
+          <w:lang w:val="en-GB"/>
+        </w:rPr>
+      </w:pPr>
+      <w:proofErr w:type="spellStart"/>
+      <w:r>
+        <w:rPr>
+          <w:lang w:val="en-GB"/>
+        </w:rPr>
+        <w:t>Opstellen</w:t>
+      </w:r>
+      <w:proofErr w:type="spellEnd"/>
+      <w:r>
+        <w:rPr>
+          <w:lang w:val="en-GB"/>
+        </w:rPr>
+        <w:t xml:space="preserve"> act </w:t>
+      </w:r>
+      <w:proofErr w:type="spellStart"/>
+      <w:r>
+        <w:rPr>
+          <w:lang w:val="en-GB"/>
+        </w:rPr>
+        <w:t>arange</w:t>
+      </w:r>
+      <w:proofErr w:type="spellEnd"/>
+      <w:r>
+        <w:rPr>
+          <w:lang w:val="en-GB"/>
+        </w:rPr>
+        <w:t xml:space="preserve"> assert</w:t>
       </w:r>
     </w:p>
     <w:sectPr>
@@ -809,17 +959,17 @@
     <w:lsdException w:name="Hashtag" w:semiHidden="1" w:unhideWhenUsed="1"/>
     <w:lsdException w:name="Unresolved Mention" w:semiHidden="1" w:unhideWhenUsed="1"/>
   </w:latentStyles>
-  <w:style w:type="paragraph" w:default="1" w:styleId="Normal">
+  <w:style w:type="paragraph" w:default="1" w:styleId="Standaard">
     <w:name w:val="Normal"/>
     <w:qFormat/>
   </w:style>
-  <w:style w:type="character" w:default="1" w:styleId="DefaultParagraphFont">
+  <w:style w:type="character" w:default="1" w:styleId="Standaardalinea-lettertype">
     <w:name w:val="Default Paragraph Font"/>
     <w:uiPriority w:val="1"/>
     <w:semiHidden/>
     <w:unhideWhenUsed/>
   </w:style>
-  <w:style w:type="table" w:default="1" w:styleId="TableNormal">
+  <w:style w:type="table" w:default="1" w:styleId="Standaardtabel">
     <w:name w:val="Normal Table"/>
     <w:uiPriority w:val="99"/>
     <w:semiHidden/>
@@ -834,7 +984,7 @@
       </w:tblCellMar>
     </w:tblPr>
   </w:style>
-  <w:style w:type="numbering" w:default="1" w:styleId="NoList">
+  <w:style w:type="numbering" w:default="1" w:styleId="Geenlijst">
     <w:name w:val="No List"/>
     <w:uiPriority w:val="99"/>
     <w:semiHidden/>
@@ -842,7 +992,7 @@
   </w:style>
   <w:style w:type="character" w:styleId="Hyperlink">
     <w:name w:val="Hyperlink"/>
-    <w:basedOn w:val="DefaultParagraphFont"/>
+    <w:basedOn w:val="Standaardalinea-lettertype"/>
     <w:uiPriority w:val="99"/>
     <w:unhideWhenUsed/>
     <w:rsid w:val="002819A2"/>
@@ -851,9 +1001,9 @@
       <w:u w:val="single"/>
     </w:rPr>
   </w:style>
-  <w:style w:type="character" w:styleId="UnresolvedMention">
+  <w:style w:type="character" w:styleId="Onopgelostemelding">
     <w:name w:val="Unresolved Mention"/>
-    <w:basedOn w:val="DefaultParagraphFont"/>
+    <w:basedOn w:val="Standaardalinea-lettertype"/>
     <w:uiPriority w:val="99"/>
     <w:semiHidden/>
     <w:unhideWhenUsed/>

</xml_diff>